<commit_message>
update styles document for figure caption
</commit_message>
<xml_diff>
--- a/manuscript/Chapter3-styles.docx
+++ b/manuscript/Chapter3-styles.docx
@@ -39,12 +39,7 @@
         <w:pStyle w:val="FirstParagraph"/>
       </w:pPr>
       <w:r>
-        <w:t>This is an R Markdown document. Markdown is a simp</w:t>
-      </w:r>
-      <w:bookmarkStart w:id="1" w:name="_GoBack"/>
-      <w:bookmarkEnd w:id="1"/>
-      <w:r>
-        <w:t xml:space="preserve">le formatting syntax for authoring HTML, PDF, and MS Word documents. For more details on using R Markdown see </w:t>
+        <w:t xml:space="preserve">This is an R Markdown document. Markdown is a simple formatting syntax for authoring HTML, PDF, and MS Word documents. For more details on using R Markdown see </w:t>
       </w:r>
       <w:hyperlink r:id="rId8">
         <w:r>
@@ -161,11 +156,11 @@
       <w:pPr>
         <w:pStyle w:val="Heading2"/>
       </w:pPr>
-      <w:bookmarkStart w:id="2" w:name="including-plots"/>
+      <w:bookmarkStart w:id="1" w:name="including-plots"/>
       <w:r>
         <w:t>Including Plots</w:t>
       </w:r>
-      <w:bookmarkEnd w:id="2"/>
+      <w:bookmarkEnd w:id="1"/>
     </w:p>
     <w:p>
       <w:pPr>
@@ -244,6 +239,8 @@
       <w:r>
         <w:t xml:space="preserve"> parameter was added to the code chunk to prevent printing of the R code that generated the plot.</w:t>
       </w:r>
+      <w:bookmarkStart w:id="2" w:name="_GoBack"/>
+      <w:bookmarkEnd w:id="2"/>
     </w:p>
     <w:sectPr>
       <w:footerReference w:type="default" r:id="rId10"/>
@@ -357,6 +354,191 @@
 <file path=word/numbering.xml><?xml version="1.0" encoding="utf-8"?>
 <w:numbering xmlns:wpc="http://schemas.microsoft.com/office/word/2010/wordprocessingCanvas" xmlns:cx="http://schemas.microsoft.com/office/drawing/2014/chartex" xmlns:cx1="http://schemas.microsoft.com/office/drawing/2015/9/8/chartex" xmlns:mc="http://schemas.openxmlformats.org/markup-compatibility/2006" xmlns:o="urn:schemas-microsoft-com:office:office" xmlns:r="http://schemas.openxmlformats.org/officeDocument/2006/relationships" xmlns:m="http://schemas.openxmlformats.org/officeDocument/2006/math" xmlns:v="urn:schemas-microsoft-com:vml" xmlns:wp14="http://schemas.microsoft.com/office/word/2010/wordprocessingDrawing" xmlns:wp="http://schemas.openxmlformats.org/drawingml/2006/wordprocessingDrawing" xmlns:w10="urn:schemas-microsoft-com:office:word" xmlns:w="http://schemas.openxmlformats.org/wordprocessingml/2006/main" xmlns:w14="http://schemas.microsoft.com/office/word/2010/wordml" xmlns:w15="http://schemas.microsoft.com/office/word/2012/wordml" xmlns:w16se="http://schemas.microsoft.com/office/word/2015/wordml/symex" xmlns:wpg="http://schemas.microsoft.com/office/word/2010/wordprocessingGroup" xmlns:wpi="http://schemas.microsoft.com/office/word/2010/wordprocessingInk" xmlns:wne="http://schemas.microsoft.com/office/word/2006/wordml" xmlns:wps="http://schemas.microsoft.com/office/word/2010/wordprocessingShape" mc:Ignorable="w14 w15 w16se wp14">
   <w:abstractNum w:abstractNumId="0" w15:restartNumberingAfterBreak="0">
+    <w:nsid w:val="FFFFFF7C"/>
+    <w:multiLevelType w:val="singleLevel"/>
+    <w:tmpl w:val="5E00C2B2"/>
+    <w:lvl w:ilvl="0">
+      <w:start w:val="1"/>
+      <w:numFmt w:val="decimal"/>
+      <w:lvlText w:val="%1."/>
+      <w:lvlJc w:val="left"/>
+      <w:pPr>
+        <w:tabs>
+          <w:tab w:val="num" w:pos="1492"/>
+        </w:tabs>
+        <w:ind w:left="1492" w:hanging="360"/>
+      </w:pPr>
+    </w:lvl>
+  </w:abstractNum>
+  <w:abstractNum w:abstractNumId="1" w15:restartNumberingAfterBreak="0">
+    <w:nsid w:val="FFFFFF7D"/>
+    <w:multiLevelType w:val="singleLevel"/>
+    <w:tmpl w:val="B4ACD0EA"/>
+    <w:lvl w:ilvl="0">
+      <w:start w:val="1"/>
+      <w:numFmt w:val="decimal"/>
+      <w:lvlText w:val="%1."/>
+      <w:lvlJc w:val="left"/>
+      <w:pPr>
+        <w:tabs>
+          <w:tab w:val="num" w:pos="1209"/>
+        </w:tabs>
+        <w:ind w:left="1209" w:hanging="360"/>
+      </w:pPr>
+    </w:lvl>
+  </w:abstractNum>
+  <w:abstractNum w:abstractNumId="2" w15:restartNumberingAfterBreak="0">
+    <w:nsid w:val="FFFFFF7E"/>
+    <w:multiLevelType w:val="singleLevel"/>
+    <w:tmpl w:val="7242D216"/>
+    <w:lvl w:ilvl="0">
+      <w:start w:val="1"/>
+      <w:numFmt w:val="decimal"/>
+      <w:lvlText w:val="%1."/>
+      <w:lvlJc w:val="left"/>
+      <w:pPr>
+        <w:tabs>
+          <w:tab w:val="num" w:pos="926"/>
+        </w:tabs>
+        <w:ind w:left="926" w:hanging="360"/>
+      </w:pPr>
+    </w:lvl>
+  </w:abstractNum>
+  <w:abstractNum w:abstractNumId="3" w15:restartNumberingAfterBreak="0">
+    <w:nsid w:val="FFFFFF7F"/>
+    <w:multiLevelType w:val="singleLevel"/>
+    <w:tmpl w:val="19645BA0"/>
+    <w:lvl w:ilvl="0">
+      <w:start w:val="1"/>
+      <w:numFmt w:val="decimal"/>
+      <w:lvlText w:val="%1."/>
+      <w:lvlJc w:val="left"/>
+      <w:pPr>
+        <w:tabs>
+          <w:tab w:val="num" w:pos="643"/>
+        </w:tabs>
+        <w:ind w:left="643" w:hanging="360"/>
+      </w:pPr>
+    </w:lvl>
+  </w:abstractNum>
+  <w:abstractNum w:abstractNumId="4" w15:restartNumberingAfterBreak="0">
+    <w:nsid w:val="FFFFFF80"/>
+    <w:multiLevelType w:val="singleLevel"/>
+    <w:tmpl w:val="6D48EC24"/>
+    <w:lvl w:ilvl="0">
+      <w:start w:val="1"/>
+      <w:numFmt w:val="bullet"/>
+      <w:lvlText w:val=""/>
+      <w:lvlJc w:val="left"/>
+      <w:pPr>
+        <w:tabs>
+          <w:tab w:val="num" w:pos="1492"/>
+        </w:tabs>
+        <w:ind w:left="1492" w:hanging="360"/>
+      </w:pPr>
+      <w:rPr>
+        <w:rFonts w:ascii="Symbol" w:hAnsi="Symbol" w:hint="default"/>
+      </w:rPr>
+    </w:lvl>
+  </w:abstractNum>
+  <w:abstractNum w:abstractNumId="5" w15:restartNumberingAfterBreak="0">
+    <w:nsid w:val="FFFFFF81"/>
+    <w:multiLevelType w:val="singleLevel"/>
+    <w:tmpl w:val="83F4CF9C"/>
+    <w:lvl w:ilvl="0">
+      <w:start w:val="1"/>
+      <w:numFmt w:val="bullet"/>
+      <w:lvlText w:val=""/>
+      <w:lvlJc w:val="left"/>
+      <w:pPr>
+        <w:tabs>
+          <w:tab w:val="num" w:pos="1209"/>
+        </w:tabs>
+        <w:ind w:left="1209" w:hanging="360"/>
+      </w:pPr>
+      <w:rPr>
+        <w:rFonts w:ascii="Symbol" w:hAnsi="Symbol" w:hint="default"/>
+      </w:rPr>
+    </w:lvl>
+  </w:abstractNum>
+  <w:abstractNum w:abstractNumId="6" w15:restartNumberingAfterBreak="0">
+    <w:nsid w:val="FFFFFF82"/>
+    <w:multiLevelType w:val="singleLevel"/>
+    <w:tmpl w:val="43C670D2"/>
+    <w:lvl w:ilvl="0">
+      <w:start w:val="1"/>
+      <w:numFmt w:val="bullet"/>
+      <w:lvlText w:val=""/>
+      <w:lvlJc w:val="left"/>
+      <w:pPr>
+        <w:tabs>
+          <w:tab w:val="num" w:pos="926"/>
+        </w:tabs>
+        <w:ind w:left="926" w:hanging="360"/>
+      </w:pPr>
+      <w:rPr>
+        <w:rFonts w:ascii="Symbol" w:hAnsi="Symbol" w:hint="default"/>
+      </w:rPr>
+    </w:lvl>
+  </w:abstractNum>
+  <w:abstractNum w:abstractNumId="7" w15:restartNumberingAfterBreak="0">
+    <w:nsid w:val="FFFFFF83"/>
+    <w:multiLevelType w:val="singleLevel"/>
+    <w:tmpl w:val="392E25A2"/>
+    <w:lvl w:ilvl="0">
+      <w:start w:val="1"/>
+      <w:numFmt w:val="bullet"/>
+      <w:lvlText w:val=""/>
+      <w:lvlJc w:val="left"/>
+      <w:pPr>
+        <w:tabs>
+          <w:tab w:val="num" w:pos="643"/>
+        </w:tabs>
+        <w:ind w:left="643" w:hanging="360"/>
+      </w:pPr>
+      <w:rPr>
+        <w:rFonts w:ascii="Symbol" w:hAnsi="Symbol" w:hint="default"/>
+      </w:rPr>
+    </w:lvl>
+  </w:abstractNum>
+  <w:abstractNum w:abstractNumId="8" w15:restartNumberingAfterBreak="0">
+    <w:nsid w:val="FFFFFF88"/>
+    <w:multiLevelType w:val="singleLevel"/>
+    <w:tmpl w:val="7D4A1E24"/>
+    <w:lvl w:ilvl="0">
+      <w:start w:val="1"/>
+      <w:numFmt w:val="decimal"/>
+      <w:lvlText w:val="%1."/>
+      <w:lvlJc w:val="left"/>
+      <w:pPr>
+        <w:tabs>
+          <w:tab w:val="num" w:pos="360"/>
+        </w:tabs>
+        <w:ind w:left="360" w:hanging="360"/>
+      </w:pPr>
+    </w:lvl>
+  </w:abstractNum>
+  <w:abstractNum w:abstractNumId="9" w15:restartNumberingAfterBreak="0">
+    <w:nsid w:val="FFFFFF89"/>
+    <w:multiLevelType w:val="singleLevel"/>
+    <w:tmpl w:val="4BAC74A8"/>
+    <w:lvl w:ilvl="0">
+      <w:start w:val="1"/>
+      <w:numFmt w:val="bullet"/>
+      <w:lvlText w:val=""/>
+      <w:lvlJc w:val="left"/>
+      <w:pPr>
+        <w:tabs>
+          <w:tab w:val="num" w:pos="360"/>
+        </w:tabs>
+        <w:ind w:left="360" w:hanging="360"/>
+      </w:pPr>
+      <w:rPr>
+        <w:rFonts w:ascii="Symbol" w:hAnsi="Symbol" w:hint="default"/>
+      </w:rPr>
+    </w:lvl>
+  </w:abstractNum>
+  <w:abstractNum w:abstractNumId="10" w15:restartNumberingAfterBreak="0">
     <w:nsid w:val="2C1AE401"/>
     <w:multiLevelType w:val="multilevel"/>
     <w:tmpl w:val="5A04E128"/>
@@ -461,6 +643,36 @@
     </w:lvl>
   </w:abstractNum>
   <w:num w:numId="1">
+    <w:abstractNumId w:val="10"/>
+  </w:num>
+  <w:num w:numId="2">
+    <w:abstractNumId w:val="9"/>
+  </w:num>
+  <w:num w:numId="3">
+    <w:abstractNumId w:val="7"/>
+  </w:num>
+  <w:num w:numId="4">
+    <w:abstractNumId w:val="6"/>
+  </w:num>
+  <w:num w:numId="5">
+    <w:abstractNumId w:val="5"/>
+  </w:num>
+  <w:num w:numId="6">
+    <w:abstractNumId w:val="4"/>
+  </w:num>
+  <w:num w:numId="7">
+    <w:abstractNumId w:val="8"/>
+  </w:num>
+  <w:num w:numId="8">
+    <w:abstractNumId w:val="3"/>
+  </w:num>
+  <w:num w:numId="9">
+    <w:abstractNumId w:val="2"/>
+  </w:num>
+  <w:num w:numId="10">
+    <w:abstractNumId w:val="1"/>
+  </w:num>
+  <w:num w:numId="11">
     <w:abstractNumId w:val="0"/>
   </w:num>
 </w:numbering>
@@ -1035,6 +1247,7 @@
   <w:style w:type="paragraph" w:styleId="BodyText">
     <w:name w:val="Body Text"/>
     <w:basedOn w:val="Normal"/>
+    <w:link w:val="BodyTextChar"/>
     <w:qFormat/>
     <w:rsid w:val="00D2280D"/>
     <w:pPr>
@@ -1207,6 +1420,10 @@
   <w:style w:type="paragraph" w:customStyle="1" w:styleId="ImageCaption">
     <w:name w:val="Image Caption"/>
     <w:basedOn w:val="Caption"/>
+    <w:rsid w:val="00C9533F"/>
+    <w:rPr>
+      <w:i w:val="0"/>
+    </w:rPr>
   </w:style>
   <w:style w:type="paragraph" w:customStyle="1" w:styleId="Figure">
     <w:name w:val="Figure"/>
@@ -1648,6 +1865,17 @@
     <w:link w:val="Footer"/>
     <w:uiPriority w:val="99"/>
     <w:rsid w:val="0006249D"/>
+    <w:rPr>
+      <w:rFonts w:ascii="Times New Roman" w:hAnsi="Times New Roman"/>
+      <w:color w:val="000000" w:themeColor="text1"/>
+      <w:sz w:val="22"/>
+    </w:rPr>
+  </w:style>
+  <w:style w:type="character" w:customStyle="1" w:styleId="BodyTextChar">
+    <w:name w:val="Body Text Char"/>
+    <w:basedOn w:val="DefaultParagraphFont"/>
+    <w:link w:val="BodyText"/>
+    <w:rsid w:val="00C9533F"/>
     <w:rPr>
       <w:rFonts w:ascii="Times New Roman" w:hAnsi="Times New Roman"/>
       <w:color w:val="000000" w:themeColor="text1"/>
@@ -1980,7 +2208,7 @@
 </file>
 
 <file path=customXml/itemProps1.xml><?xml version="1.0" encoding="utf-8"?>
-<ds:datastoreItem xmlns:ds="http://schemas.openxmlformats.org/officeDocument/2006/customXml" ds:itemID="{F5CAEBC5-661F-44E8-917D-2931579684D8}">
+<ds:datastoreItem xmlns:ds="http://schemas.openxmlformats.org/officeDocument/2006/customXml" ds:itemID="{F71DD502-6A89-4A91-91F2-0028144A42AC}">
   <ds:schemaRefs>
     <ds:schemaRef ds:uri="http://schemas.openxmlformats.org/officeDocument/2006/bibliography"/>
   </ds:schemaRefs>

</xml_diff>